<commit_message>
commit after day7 tasks
</commit_message>
<xml_diff>
--- a/Assignments/Day7/Day7.docx
+++ b/Assignments/Day7/Day7.docx
@@ -3,8 +3,1603 @@
 <w:document xmlns:wpc="http://schemas.microsoft.com/office/word/2010/wordprocessingCanvas" xmlns:mc="http://schemas.openxmlformats.org/markup-compatibility/2006" xmlns:o="urn:schemas-microsoft-com:office:office" xmlns:r="http://schemas.openxmlformats.org/officeDocument/2006/relationships" xmlns:m="http://schemas.openxmlformats.org/officeDocument/2006/math" xmlns:v="urn:schemas-microsoft-com:vml" xmlns:wp14="http://schemas.microsoft.com/office/word/2010/wordprocessingDrawing" xmlns:wp="http://schemas.openxmlformats.org/drawingml/2006/wordprocessingDrawing" xmlns:w10="urn:schemas-microsoft-com:office:word" xmlns:w="http://schemas.openxmlformats.org/wordprocessingml/2006/main" xmlns:w14="http://schemas.microsoft.com/office/word/2010/wordml" xmlns:w15="http://schemas.microsoft.com/office/word/2012/wordml" xmlns:wpg="http://schemas.microsoft.com/office/word/2010/wordprocessingGroup" xmlns:wpi="http://schemas.microsoft.com/office/word/2010/wordprocessingInk" xmlns:wne="http://schemas.microsoft.com/office/word/2006/wordml" xmlns:wps="http://schemas.microsoft.com/office/word/2010/wordprocessingShape" mc:Ignorable="w14 w15 wp14">
   <w:body>
     <w:p>
-      <w:r>
-        <w:t>On 19/12/25 no assignments have been given.</w:t>
+      <w:pPr>
+        <w:rPr>
+          <w:b/>
+          <w:bCs/>
+        </w:rPr>
+      </w:pPr>
+      <w:r>
+        <w:rPr>
+          <w:b/>
+          <w:bCs/>
+        </w:rPr>
+        <w:t>Assignment -1</w:t>
+      </w:r>
+    </w:p>
+    <w:p>
+      <w:pPr>
+        <w:jc w:val="both"/>
+        <w:rPr>
+          <w:sz w:val="20"/>
+          <w:szCs w:val="20"/>
+        </w:rPr>
+      </w:pPr>
+      <w:r>
+        <w:rPr>
+          <w:sz w:val="20"/>
+          <w:szCs w:val="20"/>
+        </w:rPr>
+        <w:t xml:space="preserve">Text Processing and Automation - Write a bash script that uses grep, </w:t>
+      </w:r>
+      <w:proofErr w:type="spellStart"/>
+      <w:r>
+        <w:rPr>
+          <w:sz w:val="20"/>
+          <w:szCs w:val="20"/>
+        </w:rPr>
+        <w:t>sed</w:t>
+      </w:r>
+      <w:proofErr w:type="spellEnd"/>
+      <w:r>
+        <w:rPr>
+          <w:sz w:val="20"/>
+          <w:szCs w:val="20"/>
+        </w:rPr>
+        <w:t xml:space="preserve">, and </w:t>
+      </w:r>
+      <w:proofErr w:type="spellStart"/>
+      <w:r>
+        <w:rPr>
+          <w:sz w:val="20"/>
+          <w:szCs w:val="20"/>
+        </w:rPr>
+        <w:t>awk</w:t>
+      </w:r>
+      <w:proofErr w:type="spellEnd"/>
+      <w:r>
+        <w:rPr>
+          <w:sz w:val="20"/>
+          <w:szCs w:val="20"/>
+        </w:rPr>
+        <w:t xml:space="preserve"> to list all login </w:t>
+      </w:r>
+      <w:proofErr w:type="spellStart"/>
+      <w:r>
+        <w:rPr>
+          <w:sz w:val="20"/>
+          <w:szCs w:val="20"/>
+        </w:rPr>
+        <w:t>attemtps</w:t>
+      </w:r>
+      <w:proofErr w:type="spellEnd"/>
+      <w:r>
+        <w:rPr>
+          <w:sz w:val="20"/>
+          <w:szCs w:val="20"/>
+        </w:rPr>
+        <w:t xml:space="preserve"> to a </w:t>
+      </w:r>
+      <w:proofErr w:type="spellStart"/>
+      <w:r>
+        <w:rPr>
+          <w:sz w:val="20"/>
+          <w:szCs w:val="20"/>
+        </w:rPr>
+        <w:t>linux</w:t>
+      </w:r>
+      <w:proofErr w:type="spellEnd"/>
+      <w:r>
+        <w:rPr>
+          <w:sz w:val="20"/>
+          <w:szCs w:val="20"/>
+        </w:rPr>
+        <w:t xml:space="preserve"> system, extract attempted user and error messages to a separate file.</w:t>
+      </w:r>
+    </w:p>
+    <w:p>
+      <w:pPr>
+        <w:rPr>
+          <w:sz w:val="20"/>
+          <w:szCs w:val="20"/>
+        </w:rPr>
+      </w:pPr>
+    </w:p>
+    <w:p>
+      <w:pPr>
+        <w:rPr>
+          <w:sz w:val="20"/>
+          <w:szCs w:val="20"/>
+        </w:rPr>
+      </w:pPr>
+      <w:r>
+        <w:rPr>
+          <w:noProof/>
+          <w:sz w:val="20"/>
+          <w:szCs w:val="20"/>
+          <w:lang w:bidi="ta-IN"/>
+        </w:rPr>
+        <w:drawing>
+          <wp:inline distT="0" distB="0" distL="0" distR="0">
+            <wp:extent cx="5274945" cy="3517088"/>
+            <wp:effectExtent l="0" t="0" r="1905" b="7620"/>
+            <wp:docPr id="1" name="Picture 1" descr="C:\Users\HP\Downloads\image.png"/>
+            <wp:cNvGraphicFramePr>
+              <a:graphicFrameLocks xmlns:a="http://schemas.openxmlformats.org/drawingml/2006/main" noChangeAspect="1"/>
+            </wp:cNvGraphicFramePr>
+            <a:graphic xmlns:a="http://schemas.openxmlformats.org/drawingml/2006/main">
+              <a:graphicData uri="http://schemas.openxmlformats.org/drawingml/2006/picture">
+                <pic:pic xmlns:pic="http://schemas.openxmlformats.org/drawingml/2006/picture">
+                  <pic:nvPicPr>
+                    <pic:cNvPr id="0" name="Picture 1" descr="C:\Users\HP\Downloads\image.png"/>
+                    <pic:cNvPicPr>
+                      <a:picLocks noChangeAspect="1" noChangeArrowheads="1"/>
+                    </pic:cNvPicPr>
+                  </pic:nvPicPr>
+                  <pic:blipFill>
+                    <a:blip r:embed="rId7" cstate="print">
+                      <a:extLst>
+                        <a:ext uri="{28A0092B-C50C-407E-A947-70E740481C1C}">
+                          <a14:useLocalDpi xmlns:a14="http://schemas.microsoft.com/office/drawing/2010/main" val="0"/>
+                        </a:ext>
+                      </a:extLst>
+                    </a:blip>
+                    <a:srcRect/>
+                    <a:stretch>
+                      <a:fillRect/>
+                    </a:stretch>
+                  </pic:blipFill>
+                  <pic:spPr bwMode="auto">
+                    <a:xfrm>
+                      <a:off x="0" y="0"/>
+                      <a:ext cx="5274945" cy="3517088"/>
+                    </a:xfrm>
+                    <a:prstGeom prst="rect">
+                      <a:avLst/>
+                    </a:prstGeom>
+                    <a:noFill/>
+                    <a:ln>
+                      <a:noFill/>
+                    </a:ln>
+                  </pic:spPr>
+                </pic:pic>
+              </a:graphicData>
+            </a:graphic>
+          </wp:inline>
+        </w:drawing>
+      </w:r>
+    </w:p>
+    <w:p>
+      <w:pPr>
+        <w:rPr>
+          <w:sz w:val="20"/>
+          <w:szCs w:val="20"/>
+        </w:rPr>
+      </w:pPr>
+    </w:p>
+    <w:p>
+      <w:pPr>
+        <w:rPr>
+          <w:b/>
+          <w:bCs/>
+          <w:sz w:val="20"/>
+          <w:szCs w:val="20"/>
+        </w:rPr>
+      </w:pPr>
+      <w:r>
+        <w:rPr>
+          <w:b/>
+          <w:bCs/>
+          <w:sz w:val="20"/>
+          <w:szCs w:val="20"/>
+        </w:rPr>
+        <w:t>Assignment-2</w:t>
+      </w:r>
+    </w:p>
+    <w:p>
+      <w:pPr>
+        <w:jc w:val="both"/>
+        <w:rPr>
+          <w:sz w:val="20"/>
+          <w:szCs w:val="20"/>
+        </w:rPr>
+      </w:pPr>
+      <w:r>
+        <w:rPr>
+          <w:sz w:val="20"/>
+          <w:szCs w:val="20"/>
+        </w:rPr>
+        <w:t xml:space="preserve">Version Control with </w:t>
+      </w:r>
+      <w:proofErr w:type="spellStart"/>
+      <w:r>
+        <w:rPr>
+          <w:sz w:val="20"/>
+          <w:szCs w:val="20"/>
+        </w:rPr>
+        <w:t>Git</w:t>
+      </w:r>
+      <w:proofErr w:type="spellEnd"/>
+      <w:r>
+        <w:rPr>
+          <w:sz w:val="20"/>
+          <w:szCs w:val="20"/>
+        </w:rPr>
+        <w:t xml:space="preserve"> - Initialize a new </w:t>
+      </w:r>
+      <w:proofErr w:type="spellStart"/>
+      <w:r>
+        <w:rPr>
+          <w:sz w:val="20"/>
+          <w:szCs w:val="20"/>
+        </w:rPr>
+        <w:t>Git</w:t>
+      </w:r>
+      <w:proofErr w:type="spellEnd"/>
+      <w:r>
+        <w:rPr>
+          <w:sz w:val="20"/>
+          <w:szCs w:val="20"/>
+        </w:rPr>
+        <w:t xml:space="preserve"> repository, simulate making changes to a project by adding text files, and commit those changes. Create a new branch, make further changes in this branch, and merge it back to the main branch, resolving a simulated merge conflict.</w:t>
+      </w:r>
+    </w:p>
+    <w:p>
+      <w:pPr>
+        <w:rPr>
+          <w:sz w:val="20"/>
+          <w:szCs w:val="20"/>
+        </w:rPr>
+      </w:pPr>
+      <w:r>
+        <w:rPr>
+          <w:sz w:val="20"/>
+          <w:szCs w:val="20"/>
+        </w:rPr>
+        <w:t xml:space="preserve">#created a new </w:t>
+      </w:r>
+      <w:proofErr w:type="spellStart"/>
+      <w:r>
+        <w:rPr>
+          <w:sz w:val="20"/>
+          <w:szCs w:val="20"/>
+        </w:rPr>
+        <w:t>git</w:t>
+      </w:r>
+      <w:proofErr w:type="spellEnd"/>
+      <w:r>
+        <w:rPr>
+          <w:sz w:val="20"/>
+          <w:szCs w:val="20"/>
+        </w:rPr>
+        <w:t xml:space="preserve"> local repository and pushed changes to the remote repository.</w:t>
+      </w:r>
+    </w:p>
+    <w:p>
+      <w:pPr>
+        <w:rPr>
+          <w:sz w:val="20"/>
+          <w:szCs w:val="20"/>
+        </w:rPr>
+      </w:pPr>
+      <w:r>
+        <w:rPr>
+          <w:sz w:val="20"/>
+          <w:szCs w:val="20"/>
+        </w:rPr>
+        <w:drawing>
+          <wp:inline distT="0" distB="0" distL="0" distR="0" wp14:anchorId="1391E42E" wp14:editId="57D824BD">
+            <wp:extent cx="5274945" cy="1310005"/>
+            <wp:effectExtent l="0" t="0" r="1905" b="4445"/>
+            <wp:docPr id="2" name="Picture 2"/>
+            <wp:cNvGraphicFramePr>
+              <a:graphicFrameLocks xmlns:a="http://schemas.openxmlformats.org/drawingml/2006/main" noChangeAspect="1"/>
+            </wp:cNvGraphicFramePr>
+            <a:graphic xmlns:a="http://schemas.openxmlformats.org/drawingml/2006/main">
+              <a:graphicData uri="http://schemas.openxmlformats.org/drawingml/2006/picture">
+                <pic:pic xmlns:pic="http://schemas.openxmlformats.org/drawingml/2006/picture">
+                  <pic:nvPicPr>
+                    <pic:cNvPr id="1" name=""/>
+                    <pic:cNvPicPr/>
+                  </pic:nvPicPr>
+                  <pic:blipFill>
+                    <a:blip r:embed="rId8"/>
+                    <a:stretch>
+                      <a:fillRect/>
+                    </a:stretch>
+                  </pic:blipFill>
+                  <pic:spPr>
+                    <a:xfrm>
+                      <a:off x="0" y="0"/>
+                      <a:ext cx="5274945" cy="1310005"/>
+                    </a:xfrm>
+                    <a:prstGeom prst="rect">
+                      <a:avLst/>
+                    </a:prstGeom>
+                  </pic:spPr>
+                </pic:pic>
+              </a:graphicData>
+            </a:graphic>
+          </wp:inline>
+        </w:drawing>
+      </w:r>
+    </w:p>
+    <w:p>
+      <w:pPr>
+        <w:rPr>
+          <w:sz w:val="20"/>
+          <w:szCs w:val="20"/>
+        </w:rPr>
+      </w:pPr>
+      <w:r>
+        <w:rPr>
+          <w:sz w:val="20"/>
+          <w:szCs w:val="20"/>
+        </w:rPr>
+        <w:lastRenderedPageBreak/>
+        <w:drawing>
+          <wp:inline distT="0" distB="0" distL="0" distR="0" wp14:anchorId="7CFC1E94" wp14:editId="52054E70">
+            <wp:extent cx="5274945" cy="3332480"/>
+            <wp:effectExtent l="0" t="0" r="1905" b="1270"/>
+            <wp:docPr id="3" name="Picture 3"/>
+            <wp:cNvGraphicFramePr>
+              <a:graphicFrameLocks xmlns:a="http://schemas.openxmlformats.org/drawingml/2006/main" noChangeAspect="1"/>
+            </wp:cNvGraphicFramePr>
+            <a:graphic xmlns:a="http://schemas.openxmlformats.org/drawingml/2006/main">
+              <a:graphicData uri="http://schemas.openxmlformats.org/drawingml/2006/picture">
+                <pic:pic xmlns:pic="http://schemas.openxmlformats.org/drawingml/2006/picture">
+                  <pic:nvPicPr>
+                    <pic:cNvPr id="1" name=""/>
+                    <pic:cNvPicPr/>
+                  </pic:nvPicPr>
+                  <pic:blipFill>
+                    <a:blip r:embed="rId9"/>
+                    <a:stretch>
+                      <a:fillRect/>
+                    </a:stretch>
+                  </pic:blipFill>
+                  <pic:spPr>
+                    <a:xfrm>
+                      <a:off x="0" y="0"/>
+                      <a:ext cx="5274945" cy="3332480"/>
+                    </a:xfrm>
+                    <a:prstGeom prst="rect">
+                      <a:avLst/>
+                    </a:prstGeom>
+                  </pic:spPr>
+                </pic:pic>
+              </a:graphicData>
+            </a:graphic>
+          </wp:inline>
+        </w:drawing>
+      </w:r>
+    </w:p>
+    <w:p>
+      <w:pPr>
+        <w:rPr>
+          <w:sz w:val="20"/>
+          <w:szCs w:val="20"/>
+        </w:rPr>
+      </w:pPr>
+      <w:r>
+        <w:rPr>
+          <w:sz w:val="20"/>
+          <w:szCs w:val="20"/>
+        </w:rPr>
+        <w:drawing>
+          <wp:inline distT="0" distB="0" distL="0" distR="0" wp14:anchorId="744731F5" wp14:editId="24E63FB0">
+            <wp:extent cx="5274945" cy="1915795"/>
+            <wp:effectExtent l="0" t="0" r="1905" b="8255"/>
+            <wp:docPr id="4" name="Picture 4"/>
+            <wp:cNvGraphicFramePr>
+              <a:graphicFrameLocks xmlns:a="http://schemas.openxmlformats.org/drawingml/2006/main" noChangeAspect="1"/>
+            </wp:cNvGraphicFramePr>
+            <a:graphic xmlns:a="http://schemas.openxmlformats.org/drawingml/2006/main">
+              <a:graphicData uri="http://schemas.openxmlformats.org/drawingml/2006/picture">
+                <pic:pic xmlns:pic="http://schemas.openxmlformats.org/drawingml/2006/picture">
+                  <pic:nvPicPr>
+                    <pic:cNvPr id="1" name=""/>
+                    <pic:cNvPicPr/>
+                  </pic:nvPicPr>
+                  <pic:blipFill>
+                    <a:blip r:embed="rId10"/>
+                    <a:stretch>
+                      <a:fillRect/>
+                    </a:stretch>
+                  </pic:blipFill>
+                  <pic:spPr>
+                    <a:xfrm>
+                      <a:off x="0" y="0"/>
+                      <a:ext cx="5274945" cy="1915795"/>
+                    </a:xfrm>
+                    <a:prstGeom prst="rect">
+                      <a:avLst/>
+                    </a:prstGeom>
+                  </pic:spPr>
+                </pic:pic>
+              </a:graphicData>
+            </a:graphic>
+          </wp:inline>
+        </w:drawing>
+      </w:r>
+    </w:p>
+    <w:p>
+      <w:pPr>
+        <w:rPr>
+          <w:sz w:val="20"/>
+          <w:szCs w:val="20"/>
+        </w:rPr>
+      </w:pPr>
+    </w:p>
+    <w:p>
+      <w:pPr>
+        <w:rPr>
+          <w:sz w:val="20"/>
+          <w:szCs w:val="20"/>
+        </w:rPr>
+      </w:pPr>
+    </w:p>
+    <w:p>
+      <w:pPr>
+        <w:rPr>
+          <w:sz w:val="20"/>
+          <w:szCs w:val="20"/>
+        </w:rPr>
+      </w:pPr>
+    </w:p>
+    <w:p>
+      <w:pPr>
+        <w:rPr>
+          <w:sz w:val="20"/>
+          <w:szCs w:val="20"/>
+        </w:rPr>
+      </w:pPr>
+    </w:p>
+    <w:p>
+      <w:pPr>
+        <w:rPr>
+          <w:sz w:val="20"/>
+          <w:szCs w:val="20"/>
+        </w:rPr>
+      </w:pPr>
+    </w:p>
+    <w:p>
+      <w:pPr>
+        <w:rPr>
+          <w:sz w:val="20"/>
+          <w:szCs w:val="20"/>
+        </w:rPr>
+      </w:pPr>
+    </w:p>
+    <w:p>
+      <w:pPr>
+        <w:rPr>
+          <w:sz w:val="20"/>
+          <w:szCs w:val="20"/>
+        </w:rPr>
+      </w:pPr>
+    </w:p>
+    <w:p>
+      <w:pPr>
+        <w:rPr>
+          <w:sz w:val="20"/>
+          <w:szCs w:val="20"/>
+        </w:rPr>
+      </w:pPr>
+    </w:p>
+    <w:p>
+      <w:pPr>
+        <w:rPr>
+          <w:sz w:val="20"/>
+          <w:szCs w:val="20"/>
+        </w:rPr>
+      </w:pPr>
+    </w:p>
+    <w:p>
+      <w:pPr>
+        <w:rPr>
+          <w:sz w:val="20"/>
+          <w:szCs w:val="20"/>
+        </w:rPr>
+      </w:pPr>
+    </w:p>
+    <w:p>
+      <w:pPr>
+        <w:rPr>
+          <w:sz w:val="20"/>
+          <w:szCs w:val="20"/>
+        </w:rPr>
+      </w:pPr>
+    </w:p>
+    <w:p>
+      <w:pPr>
+        <w:rPr>
+          <w:sz w:val="20"/>
+          <w:szCs w:val="20"/>
+        </w:rPr>
+      </w:pPr>
+    </w:p>
+    <w:p>
+      <w:pPr>
+        <w:rPr>
+          <w:sz w:val="20"/>
+          <w:szCs w:val="20"/>
+        </w:rPr>
+      </w:pPr>
+    </w:p>
+    <w:p>
+      <w:pPr>
+        <w:rPr>
+          <w:sz w:val="20"/>
+          <w:szCs w:val="20"/>
+        </w:rPr>
+      </w:pPr>
+    </w:p>
+    <w:p>
+      <w:pPr>
+        <w:rPr>
+          <w:sz w:val="20"/>
+          <w:szCs w:val="20"/>
+        </w:rPr>
+      </w:pPr>
+      <w:r>
+        <w:rPr>
+          <w:sz w:val="20"/>
+          <w:szCs w:val="20"/>
+        </w:rPr>
+        <w:t>#now create another branch and made some changes, then merged changes to the main branch also.</w:t>
+      </w:r>
+    </w:p>
+    <w:p>
+      <w:pPr>
+        <w:rPr>
+          <w:sz w:val="20"/>
+          <w:szCs w:val="20"/>
+        </w:rPr>
+      </w:pPr>
+      <w:r>
+        <w:rPr>
+          <w:sz w:val="20"/>
+          <w:szCs w:val="20"/>
+        </w:rPr>
+        <w:drawing>
+          <wp:inline distT="0" distB="0" distL="0" distR="0" wp14:anchorId="47254C88" wp14:editId="3DF87863">
+            <wp:extent cx="5274945" cy="3239770"/>
+            <wp:effectExtent l="0" t="0" r="1905" b="0"/>
+            <wp:docPr id="5" name="Picture 5"/>
+            <wp:cNvGraphicFramePr>
+              <a:graphicFrameLocks xmlns:a="http://schemas.openxmlformats.org/drawingml/2006/main" noChangeAspect="1"/>
+            </wp:cNvGraphicFramePr>
+            <a:graphic xmlns:a="http://schemas.openxmlformats.org/drawingml/2006/main">
+              <a:graphicData uri="http://schemas.openxmlformats.org/drawingml/2006/picture">
+                <pic:pic xmlns:pic="http://schemas.openxmlformats.org/drawingml/2006/picture">
+                  <pic:nvPicPr>
+                    <pic:cNvPr id="1" name=""/>
+                    <pic:cNvPicPr/>
+                  </pic:nvPicPr>
+                  <pic:blipFill>
+                    <a:blip r:embed="rId11"/>
+                    <a:stretch>
+                      <a:fillRect/>
+                    </a:stretch>
+                  </pic:blipFill>
+                  <pic:spPr>
+                    <a:xfrm>
+                      <a:off x="0" y="0"/>
+                      <a:ext cx="5274945" cy="3239770"/>
+                    </a:xfrm>
+                    <a:prstGeom prst="rect">
+                      <a:avLst/>
+                    </a:prstGeom>
+                  </pic:spPr>
+                </pic:pic>
+              </a:graphicData>
+            </a:graphic>
+          </wp:inline>
+        </w:drawing>
+      </w:r>
+    </w:p>
+    <w:p>
+      <w:pPr>
+        <w:rPr>
+          <w:sz w:val="20"/>
+          <w:szCs w:val="20"/>
+        </w:rPr>
+      </w:pPr>
+      <w:r>
+        <w:rPr>
+          <w:sz w:val="20"/>
+          <w:szCs w:val="20"/>
+        </w:rPr>
+        <w:drawing>
+          <wp:inline distT="0" distB="0" distL="0" distR="0" wp14:anchorId="5E3D7601" wp14:editId="7FCC7965">
+            <wp:extent cx="5274945" cy="3204210"/>
+            <wp:effectExtent l="0" t="0" r="1905" b="0"/>
+            <wp:docPr id="6" name="Picture 6"/>
+            <wp:cNvGraphicFramePr>
+              <a:graphicFrameLocks xmlns:a="http://schemas.openxmlformats.org/drawingml/2006/main" noChangeAspect="1"/>
+            </wp:cNvGraphicFramePr>
+            <a:graphic xmlns:a="http://schemas.openxmlformats.org/drawingml/2006/main">
+              <a:graphicData uri="http://schemas.openxmlformats.org/drawingml/2006/picture">
+                <pic:pic xmlns:pic="http://schemas.openxmlformats.org/drawingml/2006/picture">
+                  <pic:nvPicPr>
+                    <pic:cNvPr id="1" name=""/>
+                    <pic:cNvPicPr/>
+                  </pic:nvPicPr>
+                  <pic:blipFill>
+                    <a:blip r:embed="rId12"/>
+                    <a:stretch>
+                      <a:fillRect/>
+                    </a:stretch>
+                  </pic:blipFill>
+                  <pic:spPr>
+                    <a:xfrm>
+                      <a:off x="0" y="0"/>
+                      <a:ext cx="5274945" cy="3204210"/>
+                    </a:xfrm>
+                    <a:prstGeom prst="rect">
+                      <a:avLst/>
+                    </a:prstGeom>
+                  </pic:spPr>
+                </pic:pic>
+              </a:graphicData>
+            </a:graphic>
+          </wp:inline>
+        </w:drawing>
+      </w:r>
+    </w:p>
+    <w:p>
+      <w:pPr>
+        <w:rPr>
+          <w:sz w:val="20"/>
+          <w:szCs w:val="20"/>
+        </w:rPr>
+      </w:pPr>
+      <w:r>
+        <w:rPr>
+          <w:sz w:val="20"/>
+          <w:szCs w:val="20"/>
+        </w:rPr>
+        <w:lastRenderedPageBreak/>
+        <w:drawing>
+          <wp:inline distT="0" distB="0" distL="0" distR="0" wp14:anchorId="01E074C9" wp14:editId="38CE06D9">
+            <wp:extent cx="5274945" cy="2153285"/>
+            <wp:effectExtent l="0" t="0" r="1905" b="0"/>
+            <wp:docPr id="7" name="Picture 7"/>
+            <wp:cNvGraphicFramePr>
+              <a:graphicFrameLocks xmlns:a="http://schemas.openxmlformats.org/drawingml/2006/main" noChangeAspect="1"/>
+            </wp:cNvGraphicFramePr>
+            <a:graphic xmlns:a="http://schemas.openxmlformats.org/drawingml/2006/main">
+              <a:graphicData uri="http://schemas.openxmlformats.org/drawingml/2006/picture">
+                <pic:pic xmlns:pic="http://schemas.openxmlformats.org/drawingml/2006/picture">
+                  <pic:nvPicPr>
+                    <pic:cNvPr id="1" name=""/>
+                    <pic:cNvPicPr/>
+                  </pic:nvPicPr>
+                  <pic:blipFill>
+                    <a:blip r:embed="rId13"/>
+                    <a:stretch>
+                      <a:fillRect/>
+                    </a:stretch>
+                  </pic:blipFill>
+                  <pic:spPr>
+                    <a:xfrm>
+                      <a:off x="0" y="0"/>
+                      <a:ext cx="5274945" cy="2153285"/>
+                    </a:xfrm>
+                    <a:prstGeom prst="rect">
+                      <a:avLst/>
+                    </a:prstGeom>
+                  </pic:spPr>
+                </pic:pic>
+              </a:graphicData>
+            </a:graphic>
+          </wp:inline>
+        </w:drawing>
+      </w:r>
+    </w:p>
+    <w:p>
+      <w:pPr>
+        <w:rPr>
+          <w:sz w:val="20"/>
+          <w:szCs w:val="20"/>
+        </w:rPr>
+      </w:pPr>
+      <w:r>
+        <w:rPr>
+          <w:sz w:val="20"/>
+          <w:szCs w:val="20"/>
+        </w:rPr>
+        <w:drawing>
+          <wp:inline distT="0" distB="0" distL="0" distR="0" wp14:anchorId="30697F67" wp14:editId="65044AE5">
+            <wp:extent cx="5274945" cy="1080135"/>
+            <wp:effectExtent l="0" t="0" r="1905" b="5715"/>
+            <wp:docPr id="8" name="Picture 8"/>
+            <wp:cNvGraphicFramePr>
+              <a:graphicFrameLocks xmlns:a="http://schemas.openxmlformats.org/drawingml/2006/main" noChangeAspect="1"/>
+            </wp:cNvGraphicFramePr>
+            <a:graphic xmlns:a="http://schemas.openxmlformats.org/drawingml/2006/main">
+              <a:graphicData uri="http://schemas.openxmlformats.org/drawingml/2006/picture">
+                <pic:pic xmlns:pic="http://schemas.openxmlformats.org/drawingml/2006/picture">
+                  <pic:nvPicPr>
+                    <pic:cNvPr id="1" name=""/>
+                    <pic:cNvPicPr/>
+                  </pic:nvPicPr>
+                  <pic:blipFill>
+                    <a:blip r:embed="rId14"/>
+                    <a:stretch>
+                      <a:fillRect/>
+                    </a:stretch>
+                  </pic:blipFill>
+                  <pic:spPr>
+                    <a:xfrm>
+                      <a:off x="0" y="0"/>
+                      <a:ext cx="5274945" cy="1080135"/>
+                    </a:xfrm>
+                    <a:prstGeom prst="rect">
+                      <a:avLst/>
+                    </a:prstGeom>
+                  </pic:spPr>
+                </pic:pic>
+              </a:graphicData>
+            </a:graphic>
+          </wp:inline>
+        </w:drawing>
+      </w:r>
+    </w:p>
+    <w:p>
+      <w:pPr>
+        <w:rPr>
+          <w:sz w:val="20"/>
+          <w:szCs w:val="20"/>
+        </w:rPr>
+      </w:pPr>
+    </w:p>
+    <w:p>
+      <w:pPr>
+        <w:rPr>
+          <w:b/>
+          <w:bCs/>
+          <w:sz w:val="20"/>
+          <w:szCs w:val="20"/>
+        </w:rPr>
+      </w:pPr>
+      <w:r>
+        <w:rPr>
+          <w:b/>
+          <w:bCs/>
+          <w:sz w:val="20"/>
+          <w:szCs w:val="20"/>
+        </w:rPr>
+        <w:t>Assignment-3</w:t>
+      </w:r>
+    </w:p>
+    <w:p>
+      <w:pPr>
+        <w:jc w:val="both"/>
+        <w:rPr>
+          <w:sz w:val="20"/>
+          <w:szCs w:val="20"/>
+        </w:rPr>
+      </w:pPr>
+      <w:r>
+        <w:rPr>
+          <w:sz w:val="20"/>
+          <w:szCs w:val="20"/>
+        </w:rPr>
+        <w:t xml:space="preserve">Collaborative Development Using </w:t>
+      </w:r>
+      <w:proofErr w:type="spellStart"/>
+      <w:r>
+        <w:rPr>
+          <w:sz w:val="20"/>
+          <w:szCs w:val="20"/>
+        </w:rPr>
+        <w:t>Git</w:t>
+      </w:r>
+      <w:proofErr w:type="spellEnd"/>
+      <w:r>
+        <w:rPr>
+          <w:sz w:val="20"/>
+          <w:szCs w:val="20"/>
+        </w:rPr>
+        <w:t xml:space="preserve"> - Fork an existing repository (this can be a simulated action if no actual repository is available), clone it locally, and demonstrate managing updates from the original repository. Create a pull request to the original repository with changes made in the forked repository, and outline a simple code review process.</w:t>
+      </w:r>
+    </w:p>
+    <w:p>
+      <w:pPr>
+        <w:jc w:val="both"/>
+        <w:rPr>
+          <w:sz w:val="20"/>
+          <w:szCs w:val="20"/>
+        </w:rPr>
+      </w:pPr>
+      <w:r>
+        <w:rPr>
+          <w:sz w:val="20"/>
+          <w:szCs w:val="20"/>
+        </w:rPr>
+        <w:t>#fork an existing repository</w:t>
+      </w:r>
+    </w:p>
+    <w:p>
+      <w:pPr>
+        <w:jc w:val="both"/>
+        <w:rPr>
+          <w:sz w:val="20"/>
+          <w:szCs w:val="20"/>
+        </w:rPr>
+      </w:pPr>
+      <w:r>
+        <w:rPr>
+          <w:sz w:val="20"/>
+          <w:szCs w:val="20"/>
+        </w:rPr>
+        <w:drawing>
+          <wp:inline distT="0" distB="0" distL="0" distR="0" wp14:anchorId="12AAA33B" wp14:editId="027E2E6D">
+            <wp:extent cx="5274945" cy="2277110"/>
+            <wp:effectExtent l="0" t="0" r="1905" b="8890"/>
+            <wp:docPr id="9" name="Picture 9"/>
+            <wp:cNvGraphicFramePr>
+              <a:graphicFrameLocks xmlns:a="http://schemas.openxmlformats.org/drawingml/2006/main" noChangeAspect="1"/>
+            </wp:cNvGraphicFramePr>
+            <a:graphic xmlns:a="http://schemas.openxmlformats.org/drawingml/2006/main">
+              <a:graphicData uri="http://schemas.openxmlformats.org/drawingml/2006/picture">
+                <pic:pic xmlns:pic="http://schemas.openxmlformats.org/drawingml/2006/picture">
+                  <pic:nvPicPr>
+                    <pic:cNvPr id="1" name=""/>
+                    <pic:cNvPicPr/>
+                  </pic:nvPicPr>
+                  <pic:blipFill>
+                    <a:blip r:embed="rId15"/>
+                    <a:stretch>
+                      <a:fillRect/>
+                    </a:stretch>
+                  </pic:blipFill>
+                  <pic:spPr>
+                    <a:xfrm>
+                      <a:off x="0" y="0"/>
+                      <a:ext cx="5274945" cy="2277110"/>
+                    </a:xfrm>
+                    <a:prstGeom prst="rect">
+                      <a:avLst/>
+                    </a:prstGeom>
+                  </pic:spPr>
+                </pic:pic>
+              </a:graphicData>
+            </a:graphic>
+          </wp:inline>
+        </w:drawing>
+      </w:r>
+    </w:p>
+    <w:p>
+      <w:pPr>
+        <w:jc w:val="both"/>
+        <w:rPr>
+          <w:sz w:val="20"/>
+          <w:szCs w:val="20"/>
+        </w:rPr>
+      </w:pPr>
+    </w:p>
+    <w:p>
+      <w:pPr>
+        <w:jc w:val="both"/>
+        <w:rPr>
+          <w:sz w:val="20"/>
+          <w:szCs w:val="20"/>
+        </w:rPr>
+      </w:pPr>
+    </w:p>
+    <w:p>
+      <w:pPr>
+        <w:jc w:val="both"/>
+        <w:rPr>
+          <w:sz w:val="20"/>
+          <w:szCs w:val="20"/>
+        </w:rPr>
+      </w:pPr>
+    </w:p>
+    <w:p>
+      <w:pPr>
+        <w:jc w:val="both"/>
+        <w:rPr>
+          <w:sz w:val="20"/>
+          <w:szCs w:val="20"/>
+        </w:rPr>
+      </w:pPr>
+    </w:p>
+    <w:p>
+      <w:pPr>
+        <w:jc w:val="both"/>
+        <w:rPr>
+          <w:sz w:val="20"/>
+          <w:szCs w:val="20"/>
+        </w:rPr>
+      </w:pPr>
+    </w:p>
+    <w:p>
+      <w:pPr>
+        <w:jc w:val="both"/>
+        <w:rPr>
+          <w:sz w:val="20"/>
+          <w:szCs w:val="20"/>
+        </w:rPr>
+      </w:pPr>
+      <w:r>
+        <w:rPr>
+          <w:sz w:val="20"/>
+          <w:szCs w:val="20"/>
+        </w:rPr>
+        <w:lastRenderedPageBreak/>
+        <w:t>#cloning forked repository</w:t>
+      </w:r>
+    </w:p>
+    <w:p>
+      <w:pPr>
+        <w:jc w:val="both"/>
+        <w:rPr>
+          <w:sz w:val="20"/>
+          <w:szCs w:val="20"/>
+        </w:rPr>
+      </w:pPr>
+      <w:r>
+        <w:rPr>
+          <w:sz w:val="20"/>
+          <w:szCs w:val="20"/>
+        </w:rPr>
+        <w:t>This forked repository has link to the original repository we can make pull request to original repository and keep forked repo up to date.</w:t>
+      </w:r>
+    </w:p>
+    <w:p>
+      <w:pPr>
+        <w:jc w:val="both"/>
+        <w:rPr>
+          <w:sz w:val="20"/>
+          <w:szCs w:val="20"/>
+        </w:rPr>
+      </w:pPr>
+    </w:p>
+    <w:p>
+      <w:pPr>
+        <w:jc w:val="both"/>
+        <w:rPr>
+          <w:sz w:val="20"/>
+          <w:szCs w:val="20"/>
+        </w:rPr>
+      </w:pPr>
+      <w:r>
+        <w:rPr>
+          <w:sz w:val="20"/>
+          <w:szCs w:val="20"/>
+        </w:rPr>
+        <w:drawing>
+          <wp:inline distT="0" distB="0" distL="0" distR="0" wp14:anchorId="20BDA139" wp14:editId="1959ABD1">
+            <wp:extent cx="5274945" cy="1266190"/>
+            <wp:effectExtent l="0" t="0" r="1905" b="0"/>
+            <wp:docPr id="10" name="Picture 10"/>
+            <wp:cNvGraphicFramePr>
+              <a:graphicFrameLocks xmlns:a="http://schemas.openxmlformats.org/drawingml/2006/main" noChangeAspect="1"/>
+            </wp:cNvGraphicFramePr>
+            <a:graphic xmlns:a="http://schemas.openxmlformats.org/drawingml/2006/main">
+              <a:graphicData uri="http://schemas.openxmlformats.org/drawingml/2006/picture">
+                <pic:pic xmlns:pic="http://schemas.openxmlformats.org/drawingml/2006/picture">
+                  <pic:nvPicPr>
+                    <pic:cNvPr id="1" name=""/>
+                    <pic:cNvPicPr/>
+                  </pic:nvPicPr>
+                  <pic:blipFill>
+                    <a:blip r:embed="rId16"/>
+                    <a:stretch>
+                      <a:fillRect/>
+                    </a:stretch>
+                  </pic:blipFill>
+                  <pic:spPr>
+                    <a:xfrm>
+                      <a:off x="0" y="0"/>
+                      <a:ext cx="5274945" cy="1266190"/>
+                    </a:xfrm>
+                    <a:prstGeom prst="rect">
+                      <a:avLst/>
+                    </a:prstGeom>
+                  </pic:spPr>
+                </pic:pic>
+              </a:graphicData>
+            </a:graphic>
+          </wp:inline>
+        </w:drawing>
+      </w:r>
+    </w:p>
+    <w:p>
+      <w:pPr>
+        <w:jc w:val="both"/>
+        <w:rPr>
+          <w:sz w:val="20"/>
+          <w:szCs w:val="20"/>
+        </w:rPr>
+      </w:pPr>
+    </w:p>
+    <w:p>
+      <w:pPr>
+        <w:jc w:val="both"/>
+        <w:rPr>
+          <w:sz w:val="20"/>
+          <w:szCs w:val="20"/>
+        </w:rPr>
+      </w:pPr>
+      <w:r>
+        <w:rPr>
+          <w:sz w:val="20"/>
+          <w:szCs w:val="20"/>
+        </w:rPr>
+        <w:t>#add original repository as upstream</w:t>
+      </w:r>
+    </w:p>
+    <w:p>
+      <w:pPr>
+        <w:jc w:val="both"/>
+        <w:rPr>
+          <w:sz w:val="20"/>
+          <w:szCs w:val="20"/>
+        </w:rPr>
+      </w:pPr>
+      <w:r>
+        <w:rPr>
+          <w:sz w:val="20"/>
+          <w:szCs w:val="20"/>
+        </w:rPr>
+        <w:drawing>
+          <wp:inline distT="0" distB="0" distL="0" distR="0" wp14:anchorId="771846BD" wp14:editId="028CEEB4">
+            <wp:extent cx="5274945" cy="294005"/>
+            <wp:effectExtent l="0" t="0" r="1905" b="0"/>
+            <wp:docPr id="12" name="Picture 12"/>
+            <wp:cNvGraphicFramePr>
+              <a:graphicFrameLocks xmlns:a="http://schemas.openxmlformats.org/drawingml/2006/main" noChangeAspect="1"/>
+            </wp:cNvGraphicFramePr>
+            <a:graphic xmlns:a="http://schemas.openxmlformats.org/drawingml/2006/main">
+              <a:graphicData uri="http://schemas.openxmlformats.org/drawingml/2006/picture">
+                <pic:pic xmlns:pic="http://schemas.openxmlformats.org/drawingml/2006/picture">
+                  <pic:nvPicPr>
+                    <pic:cNvPr id="1" name=""/>
+                    <pic:cNvPicPr/>
+                  </pic:nvPicPr>
+                  <pic:blipFill>
+                    <a:blip r:embed="rId17"/>
+                    <a:stretch>
+                      <a:fillRect/>
+                    </a:stretch>
+                  </pic:blipFill>
+                  <pic:spPr>
+                    <a:xfrm>
+                      <a:off x="0" y="0"/>
+                      <a:ext cx="5274945" cy="294005"/>
+                    </a:xfrm>
+                    <a:prstGeom prst="rect">
+                      <a:avLst/>
+                    </a:prstGeom>
+                  </pic:spPr>
+                </pic:pic>
+              </a:graphicData>
+            </a:graphic>
+          </wp:inline>
+        </w:drawing>
+      </w:r>
+    </w:p>
+    <w:p>
+      <w:pPr>
+        <w:jc w:val="both"/>
+        <w:rPr>
+          <w:sz w:val="20"/>
+          <w:szCs w:val="20"/>
+        </w:rPr>
+      </w:pPr>
+      <w:r>
+        <w:rPr>
+          <w:sz w:val="20"/>
+          <w:szCs w:val="20"/>
+        </w:rPr>
+        <w:drawing>
+          <wp:inline distT="0" distB="0" distL="0" distR="0" wp14:anchorId="5419C266" wp14:editId="278DCBF7">
+            <wp:extent cx="5274945" cy="725805"/>
+            <wp:effectExtent l="0" t="0" r="1905" b="0"/>
+            <wp:docPr id="13" name="Picture 13"/>
+            <wp:cNvGraphicFramePr>
+              <a:graphicFrameLocks xmlns:a="http://schemas.openxmlformats.org/drawingml/2006/main" noChangeAspect="1"/>
+            </wp:cNvGraphicFramePr>
+            <a:graphic xmlns:a="http://schemas.openxmlformats.org/drawingml/2006/main">
+              <a:graphicData uri="http://schemas.openxmlformats.org/drawingml/2006/picture">
+                <pic:pic xmlns:pic="http://schemas.openxmlformats.org/drawingml/2006/picture">
+                  <pic:nvPicPr>
+                    <pic:cNvPr id="1" name=""/>
+                    <pic:cNvPicPr/>
+                  </pic:nvPicPr>
+                  <pic:blipFill>
+                    <a:blip r:embed="rId18"/>
+                    <a:stretch>
+                      <a:fillRect/>
+                    </a:stretch>
+                  </pic:blipFill>
+                  <pic:spPr>
+                    <a:xfrm>
+                      <a:off x="0" y="0"/>
+                      <a:ext cx="5274945" cy="725805"/>
+                    </a:xfrm>
+                    <a:prstGeom prst="rect">
+                      <a:avLst/>
+                    </a:prstGeom>
+                  </pic:spPr>
+                </pic:pic>
+              </a:graphicData>
+            </a:graphic>
+          </wp:inline>
+        </w:drawing>
+      </w:r>
+    </w:p>
+    <w:p>
+      <w:pPr>
+        <w:jc w:val="both"/>
+        <w:rPr>
+          <w:sz w:val="20"/>
+          <w:szCs w:val="20"/>
+        </w:rPr>
+      </w:pPr>
+    </w:p>
+    <w:p>
+      <w:pPr>
+        <w:jc w:val="both"/>
+        <w:rPr>
+          <w:sz w:val="20"/>
+          <w:szCs w:val="20"/>
+        </w:rPr>
+      </w:pPr>
+      <w:r>
+        <w:rPr>
+          <w:sz w:val="20"/>
+          <w:szCs w:val="20"/>
+        </w:rPr>
+        <w:t>#make changes to fork repository</w:t>
+      </w:r>
+    </w:p>
+    <w:p>
+      <w:pPr>
+        <w:jc w:val="both"/>
+        <w:rPr>
+          <w:sz w:val="20"/>
+          <w:szCs w:val="20"/>
+        </w:rPr>
+      </w:pPr>
+      <w:r>
+        <w:rPr>
+          <w:sz w:val="20"/>
+          <w:szCs w:val="20"/>
+        </w:rPr>
+        <w:drawing>
+          <wp:inline distT="0" distB="0" distL="0" distR="0" wp14:anchorId="08CA3386" wp14:editId="6E1A6225">
+            <wp:extent cx="5274945" cy="2351405"/>
+            <wp:effectExtent l="0" t="0" r="1905" b="0"/>
+            <wp:docPr id="14" name="Picture 14"/>
+            <wp:cNvGraphicFramePr>
+              <a:graphicFrameLocks xmlns:a="http://schemas.openxmlformats.org/drawingml/2006/main" noChangeAspect="1"/>
+            </wp:cNvGraphicFramePr>
+            <a:graphic xmlns:a="http://schemas.openxmlformats.org/drawingml/2006/main">
+              <a:graphicData uri="http://schemas.openxmlformats.org/drawingml/2006/picture">
+                <pic:pic xmlns:pic="http://schemas.openxmlformats.org/drawingml/2006/picture">
+                  <pic:nvPicPr>
+                    <pic:cNvPr id="1" name=""/>
+                    <pic:cNvPicPr/>
+                  </pic:nvPicPr>
+                  <pic:blipFill>
+                    <a:blip r:embed="rId19"/>
+                    <a:stretch>
+                      <a:fillRect/>
+                    </a:stretch>
+                  </pic:blipFill>
+                  <pic:spPr>
+                    <a:xfrm>
+                      <a:off x="0" y="0"/>
+                      <a:ext cx="5274945" cy="2351405"/>
+                    </a:xfrm>
+                    <a:prstGeom prst="rect">
+                      <a:avLst/>
+                    </a:prstGeom>
+                  </pic:spPr>
+                </pic:pic>
+              </a:graphicData>
+            </a:graphic>
+          </wp:inline>
+        </w:drawing>
+      </w:r>
+    </w:p>
+    <w:p>
+      <w:pPr>
+        <w:jc w:val="both"/>
+        <w:rPr>
+          <w:sz w:val="20"/>
+          <w:szCs w:val="20"/>
+        </w:rPr>
+      </w:pPr>
+      <w:r>
+        <w:rPr>
+          <w:sz w:val="20"/>
+          <w:szCs w:val="20"/>
+        </w:rPr>
+        <w:drawing>
+          <wp:inline distT="0" distB="0" distL="0" distR="0" wp14:anchorId="2CF2976E" wp14:editId="623D4A09">
+            <wp:extent cx="5274945" cy="1264920"/>
+            <wp:effectExtent l="0" t="0" r="1905" b="0"/>
+            <wp:docPr id="15" name="Picture 15"/>
+            <wp:cNvGraphicFramePr>
+              <a:graphicFrameLocks xmlns:a="http://schemas.openxmlformats.org/drawingml/2006/main" noChangeAspect="1"/>
+            </wp:cNvGraphicFramePr>
+            <a:graphic xmlns:a="http://schemas.openxmlformats.org/drawingml/2006/main">
+              <a:graphicData uri="http://schemas.openxmlformats.org/drawingml/2006/picture">
+                <pic:pic xmlns:pic="http://schemas.openxmlformats.org/drawingml/2006/picture">
+                  <pic:nvPicPr>
+                    <pic:cNvPr id="1" name=""/>
+                    <pic:cNvPicPr/>
+                  </pic:nvPicPr>
+                  <pic:blipFill>
+                    <a:blip r:embed="rId20"/>
+                    <a:stretch>
+                      <a:fillRect/>
+                    </a:stretch>
+                  </pic:blipFill>
+                  <pic:spPr>
+                    <a:xfrm>
+                      <a:off x="0" y="0"/>
+                      <a:ext cx="5274945" cy="1264920"/>
+                    </a:xfrm>
+                    <a:prstGeom prst="rect">
+                      <a:avLst/>
+                    </a:prstGeom>
+                  </pic:spPr>
+                </pic:pic>
+              </a:graphicData>
+            </a:graphic>
+          </wp:inline>
+        </w:drawing>
+      </w:r>
+    </w:p>
+    <w:p>
+      <w:pPr>
+        <w:jc w:val="both"/>
+        <w:rPr>
+          <w:sz w:val="20"/>
+          <w:szCs w:val="20"/>
+        </w:rPr>
+      </w:pPr>
+    </w:p>
+    <w:p>
+      <w:pPr>
+        <w:jc w:val="both"/>
+        <w:rPr>
+          <w:sz w:val="20"/>
+          <w:szCs w:val="20"/>
+        </w:rPr>
+      </w:pPr>
+      <w:r>
+        <w:rPr>
+          <w:sz w:val="20"/>
+          <w:szCs w:val="20"/>
+        </w:rPr>
+        <w:lastRenderedPageBreak/>
+        <w:t>#manages changes from original repository</w:t>
+      </w:r>
+    </w:p>
+    <w:p>
+      <w:pPr>
+        <w:jc w:val="both"/>
+        <w:rPr>
+          <w:sz w:val="20"/>
+          <w:szCs w:val="20"/>
+        </w:rPr>
+      </w:pPr>
+      <w:r>
+        <w:rPr>
+          <w:sz w:val="20"/>
+          <w:szCs w:val="20"/>
+        </w:rPr>
+        <w:drawing>
+          <wp:inline distT="0" distB="0" distL="0" distR="0" wp14:anchorId="421BB5BA" wp14:editId="73335385">
+            <wp:extent cx="5274945" cy="553085"/>
+            <wp:effectExtent l="0" t="0" r="1905" b="0"/>
+            <wp:docPr id="16" name="Picture 16"/>
+            <wp:cNvGraphicFramePr>
+              <a:graphicFrameLocks xmlns:a="http://schemas.openxmlformats.org/drawingml/2006/main" noChangeAspect="1"/>
+            </wp:cNvGraphicFramePr>
+            <a:graphic xmlns:a="http://schemas.openxmlformats.org/drawingml/2006/main">
+              <a:graphicData uri="http://schemas.openxmlformats.org/drawingml/2006/picture">
+                <pic:pic xmlns:pic="http://schemas.openxmlformats.org/drawingml/2006/picture">
+                  <pic:nvPicPr>
+                    <pic:cNvPr id="1" name=""/>
+                    <pic:cNvPicPr/>
+                  </pic:nvPicPr>
+                  <pic:blipFill>
+                    <a:blip r:embed="rId21"/>
+                    <a:stretch>
+                      <a:fillRect/>
+                    </a:stretch>
+                  </pic:blipFill>
+                  <pic:spPr>
+                    <a:xfrm>
+                      <a:off x="0" y="0"/>
+                      <a:ext cx="5274945" cy="553085"/>
+                    </a:xfrm>
+                    <a:prstGeom prst="rect">
+                      <a:avLst/>
+                    </a:prstGeom>
+                  </pic:spPr>
+                </pic:pic>
+              </a:graphicData>
+            </a:graphic>
+          </wp:inline>
+        </w:drawing>
+      </w:r>
+    </w:p>
+    <w:p>
+      <w:pPr>
+        <w:jc w:val="both"/>
+        <w:rPr>
+          <w:sz w:val="20"/>
+          <w:szCs w:val="20"/>
+        </w:rPr>
+      </w:pPr>
+      <w:r>
+        <w:rPr>
+          <w:sz w:val="20"/>
+          <w:szCs w:val="20"/>
+        </w:rPr>
+        <w:drawing>
+          <wp:inline distT="0" distB="0" distL="0" distR="0" wp14:anchorId="67FE5DC7" wp14:editId="5BA041DA">
+            <wp:extent cx="5274945" cy="535305"/>
+            <wp:effectExtent l="0" t="0" r="1905" b="0"/>
+            <wp:docPr id="17" name="Picture 17"/>
+            <wp:cNvGraphicFramePr>
+              <a:graphicFrameLocks xmlns:a="http://schemas.openxmlformats.org/drawingml/2006/main" noChangeAspect="1"/>
+            </wp:cNvGraphicFramePr>
+            <a:graphic xmlns:a="http://schemas.openxmlformats.org/drawingml/2006/main">
+              <a:graphicData uri="http://schemas.openxmlformats.org/drawingml/2006/picture">
+                <pic:pic xmlns:pic="http://schemas.openxmlformats.org/drawingml/2006/picture">
+                  <pic:nvPicPr>
+                    <pic:cNvPr id="1" name=""/>
+                    <pic:cNvPicPr/>
+                  </pic:nvPicPr>
+                  <pic:blipFill>
+                    <a:blip r:embed="rId22"/>
+                    <a:stretch>
+                      <a:fillRect/>
+                    </a:stretch>
+                  </pic:blipFill>
+                  <pic:spPr>
+                    <a:xfrm>
+                      <a:off x="0" y="0"/>
+                      <a:ext cx="5274945" cy="535305"/>
+                    </a:xfrm>
+                    <a:prstGeom prst="rect">
+                      <a:avLst/>
+                    </a:prstGeom>
+                  </pic:spPr>
+                </pic:pic>
+              </a:graphicData>
+            </a:graphic>
+          </wp:inline>
+        </w:drawing>
+      </w:r>
+    </w:p>
+    <w:p>
+      <w:pPr>
+        <w:jc w:val="both"/>
+        <w:rPr>
+          <w:sz w:val="20"/>
+          <w:szCs w:val="20"/>
+        </w:rPr>
+      </w:pPr>
+    </w:p>
+    <w:p>
+      <w:pPr>
+        <w:jc w:val="both"/>
+        <w:rPr>
+          <w:sz w:val="20"/>
+          <w:szCs w:val="20"/>
+        </w:rPr>
+      </w:pPr>
+      <w:r>
+        <w:rPr>
+          <w:sz w:val="20"/>
+          <w:szCs w:val="20"/>
+        </w:rPr>
+        <w:t>#create pull request to original repository</w:t>
+      </w:r>
+    </w:p>
+    <w:p>
+      <w:pPr>
+        <w:jc w:val="both"/>
+        <w:rPr>
+          <w:sz w:val="20"/>
+          <w:szCs w:val="20"/>
+        </w:rPr>
+      </w:pPr>
+      <w:r>
+        <w:rPr>
+          <w:sz w:val="20"/>
+          <w:szCs w:val="20"/>
+        </w:rPr>
+        <w:drawing>
+          <wp:inline distT="0" distB="0" distL="0" distR="0" wp14:anchorId="74A1855A" wp14:editId="7FB737DF">
+            <wp:extent cx="5274945" cy="535305"/>
+            <wp:effectExtent l="0" t="0" r="1905" b="0"/>
+            <wp:docPr id="18" name="Picture 18"/>
+            <wp:cNvGraphicFramePr>
+              <a:graphicFrameLocks xmlns:a="http://schemas.openxmlformats.org/drawingml/2006/main" noChangeAspect="1"/>
+            </wp:cNvGraphicFramePr>
+            <a:graphic xmlns:a="http://schemas.openxmlformats.org/drawingml/2006/main">
+              <a:graphicData uri="http://schemas.openxmlformats.org/drawingml/2006/picture">
+                <pic:pic xmlns:pic="http://schemas.openxmlformats.org/drawingml/2006/picture">
+                  <pic:nvPicPr>
+                    <pic:cNvPr id="1" name=""/>
+                    <pic:cNvPicPr/>
+                  </pic:nvPicPr>
+                  <pic:blipFill>
+                    <a:blip r:embed="rId22"/>
+                    <a:stretch>
+                      <a:fillRect/>
+                    </a:stretch>
+                  </pic:blipFill>
+                  <pic:spPr>
+                    <a:xfrm>
+                      <a:off x="0" y="0"/>
+                      <a:ext cx="5274945" cy="535305"/>
+                    </a:xfrm>
+                    <a:prstGeom prst="rect">
+                      <a:avLst/>
+                    </a:prstGeom>
+                  </pic:spPr>
+                </pic:pic>
+              </a:graphicData>
+            </a:graphic>
+          </wp:inline>
+        </w:drawing>
+      </w:r>
+    </w:p>
+    <w:p>
+      <w:pPr>
+        <w:jc w:val="both"/>
+        <w:rPr>
+          <w:sz w:val="20"/>
+          <w:szCs w:val="20"/>
+        </w:rPr>
+      </w:pPr>
+    </w:p>
+    <w:p>
+      <w:pPr>
+        <w:jc w:val="both"/>
+        <w:rPr>
+          <w:sz w:val="20"/>
+          <w:szCs w:val="20"/>
+        </w:rPr>
+      </w:pPr>
+      <w:r>
+        <w:rPr>
+          <w:sz w:val="20"/>
+          <w:szCs w:val="20"/>
+        </w:rPr>
+        <w:t>#simple outline code review process</w:t>
+      </w:r>
+    </w:p>
+    <w:p>
+      <w:pPr>
+        <w:pStyle w:val="ListParagraph"/>
+        <w:numPr>
+          <w:ilvl w:val="0"/>
+          <w:numId w:val="1"/>
+        </w:numPr>
+        <w:jc w:val="both"/>
+        <w:rPr>
+          <w:sz w:val="20"/>
+          <w:szCs w:val="20"/>
+        </w:rPr>
+      </w:pPr>
+      <w:r>
+        <w:rPr>
+          <w:sz w:val="20"/>
+          <w:szCs w:val="20"/>
+        </w:rPr>
+        <w:t>Forked repository in GitH</w:t>
+      </w:r>
+      <w:r>
+        <w:rPr>
+          <w:sz w:val="20"/>
+          <w:szCs w:val="20"/>
+        </w:rPr>
+        <w:t>ub. which h</w:t>
+      </w:r>
+      <w:r>
+        <w:rPr>
+          <w:sz w:val="20"/>
+          <w:szCs w:val="20"/>
+        </w:rPr>
+        <w:t>as access to make only pull request original repository and makes the forked repo up to date with the upstream/original repository,</w:t>
+      </w:r>
+    </w:p>
+    <w:p>
+      <w:pPr>
+        <w:pStyle w:val="ListParagraph"/>
+        <w:numPr>
+          <w:ilvl w:val="0"/>
+          <w:numId w:val="1"/>
+        </w:numPr>
+        <w:jc w:val="both"/>
+        <w:rPr>
+          <w:sz w:val="20"/>
+          <w:szCs w:val="20"/>
+        </w:rPr>
+      </w:pPr>
+      <w:r>
+        <w:rPr>
+          <w:sz w:val="20"/>
+          <w:szCs w:val="20"/>
+        </w:rPr>
+        <w:t>Clone the forked repo and make some changes and push to main branch .these changes are reflected to only forked repository.</w:t>
+      </w:r>
+    </w:p>
+    <w:p>
+      <w:pPr>
+        <w:pStyle w:val="ListParagraph"/>
+        <w:numPr>
+          <w:ilvl w:val="0"/>
+          <w:numId w:val="1"/>
+        </w:numPr>
+        <w:jc w:val="both"/>
+        <w:rPr>
+          <w:sz w:val="20"/>
+          <w:szCs w:val="20"/>
+        </w:rPr>
+      </w:pPr>
+      <w:r>
+        <w:rPr>
+          <w:sz w:val="20"/>
+          <w:szCs w:val="20"/>
+        </w:rPr>
+        <w:t>We will get to know as updates if there is a new changes in main branch of original repository.</w:t>
+      </w:r>
+    </w:p>
+    <w:p>
+      <w:pPr>
+        <w:pStyle w:val="ListParagraph"/>
+        <w:jc w:val="both"/>
+        <w:rPr>
+          <w:sz w:val="20"/>
+          <w:szCs w:val="20"/>
+        </w:rPr>
+      </w:pPr>
+      <w:r>
+        <w:rPr>
+          <w:sz w:val="20"/>
+          <w:szCs w:val="20"/>
+        </w:rPr>
+        <w:t xml:space="preserve">At that time we can first use </w:t>
+      </w:r>
+      <w:proofErr w:type="spellStart"/>
+      <w:r>
+        <w:rPr>
+          <w:sz w:val="20"/>
+          <w:szCs w:val="20"/>
+        </w:rPr>
+        <w:t>git</w:t>
+      </w:r>
+      <w:proofErr w:type="spellEnd"/>
+      <w:r>
+        <w:rPr>
+          <w:sz w:val="20"/>
+          <w:szCs w:val="20"/>
+        </w:rPr>
+        <w:t xml:space="preserve"> fetch to know about changes to original/main repo and then make pull request to origin main branch and make push request to remote fork main branch to </w:t>
+      </w:r>
+      <w:r>
+        <w:rPr>
+          <w:sz w:val="20"/>
+          <w:szCs w:val="20"/>
+        </w:rPr>
+        <w:t>keep code up to date.</w:t>
       </w:r>
       <w:bookmarkStart w:id="0" w:name="_GoBack"/>
       <w:bookmarkEnd w:id="0"/>
@@ -18,6 +1613,153 @@
     </w:sectPr>
   </w:body>
 </w:document>
+</file>
+
+<file path=word/endnotes.xml><?xml version="1.0" encoding="utf-8"?>
+<w:endnotes xmlns:wpc="http://schemas.microsoft.com/office/word/2010/wordprocessingCanvas" xmlns:mc="http://schemas.openxmlformats.org/markup-compatibility/2006" xmlns:o="urn:schemas-microsoft-com:office:office" xmlns:r="http://schemas.openxmlformats.org/officeDocument/2006/relationships" xmlns:m="http://schemas.openxmlformats.org/officeDocument/2006/math" xmlns:v="urn:schemas-microsoft-com:vml" xmlns:wp14="http://schemas.microsoft.com/office/word/2010/wordprocessingDrawing" xmlns:wp="http://schemas.openxmlformats.org/drawingml/2006/wordprocessingDrawing" xmlns:w10="urn:schemas-microsoft-com:office:word" xmlns:w="http://schemas.openxmlformats.org/wordprocessingml/2006/main" xmlns:w14="http://schemas.microsoft.com/office/word/2010/wordml" xmlns:w15="http://schemas.microsoft.com/office/word/2012/wordml" xmlns:wpg="http://schemas.microsoft.com/office/word/2010/wordprocessingGroup" xmlns:wpi="http://schemas.microsoft.com/office/word/2010/wordprocessingInk" xmlns:wne="http://schemas.microsoft.com/office/word/2006/wordml" xmlns:wps="http://schemas.microsoft.com/office/word/2010/wordprocessingShape" mc:Ignorable="w14 w15 wp14">
+  <w:endnote w:type="separator" w:id="-1">
+    <w:p>
+      <w:pPr>
+        <w:spacing w:after="0" w:line="240" w:lineRule="auto"/>
+      </w:pPr>
+      <w:r>
+        <w:separator/>
+      </w:r>
+    </w:p>
+  </w:endnote>
+  <w:endnote w:type="continuationSeparator" w:id="0">
+    <w:p>
+      <w:pPr>
+        <w:spacing w:after="0" w:line="240" w:lineRule="auto"/>
+      </w:pPr>
+      <w:r>
+        <w:continuationSeparator/>
+      </w:r>
+    </w:p>
+  </w:endnote>
+</w:endnotes>
+</file>
+
+<file path=word/footnotes.xml><?xml version="1.0" encoding="utf-8"?>
+<w:footnotes xmlns:wpc="http://schemas.microsoft.com/office/word/2010/wordprocessingCanvas" xmlns:mc="http://schemas.openxmlformats.org/markup-compatibility/2006" xmlns:o="urn:schemas-microsoft-com:office:office" xmlns:r="http://schemas.openxmlformats.org/officeDocument/2006/relationships" xmlns:m="http://schemas.openxmlformats.org/officeDocument/2006/math" xmlns:v="urn:schemas-microsoft-com:vml" xmlns:wp14="http://schemas.microsoft.com/office/word/2010/wordprocessingDrawing" xmlns:wp="http://schemas.openxmlformats.org/drawingml/2006/wordprocessingDrawing" xmlns:w10="urn:schemas-microsoft-com:office:word" xmlns:w="http://schemas.openxmlformats.org/wordprocessingml/2006/main" xmlns:w14="http://schemas.microsoft.com/office/word/2010/wordml" xmlns:w15="http://schemas.microsoft.com/office/word/2012/wordml" xmlns:wpg="http://schemas.microsoft.com/office/word/2010/wordprocessingGroup" xmlns:wpi="http://schemas.microsoft.com/office/word/2010/wordprocessingInk" xmlns:wne="http://schemas.microsoft.com/office/word/2006/wordml" xmlns:wps="http://schemas.microsoft.com/office/word/2010/wordprocessingShape" mc:Ignorable="w14 w15 wp14">
+  <w:footnote w:type="separator" w:id="-1">
+    <w:p>
+      <w:pPr>
+        <w:spacing w:after="0" w:line="240" w:lineRule="auto"/>
+      </w:pPr>
+      <w:r>
+        <w:separator/>
+      </w:r>
+    </w:p>
+  </w:footnote>
+  <w:footnote w:type="continuationSeparator" w:id="0">
+    <w:p>
+      <w:pPr>
+        <w:spacing w:after="0" w:line="240" w:lineRule="auto"/>
+      </w:pPr>
+      <w:r>
+        <w:continuationSeparator/>
+      </w:r>
+    </w:p>
+  </w:footnote>
+</w:footnotes>
+</file>
+
+<file path=word/numbering.xml><?xml version="1.0" encoding="utf-8"?>
+<w:numbering xmlns:wpc="http://schemas.microsoft.com/office/word/2010/wordprocessingCanvas" xmlns:mc="http://schemas.openxmlformats.org/markup-compatibility/2006" xmlns:o="urn:schemas-microsoft-com:office:office" xmlns:r="http://schemas.openxmlformats.org/officeDocument/2006/relationships" xmlns:m="http://schemas.openxmlformats.org/officeDocument/2006/math" xmlns:v="urn:schemas-microsoft-com:vml" xmlns:wp14="http://schemas.microsoft.com/office/word/2010/wordprocessingDrawing" xmlns:wp="http://schemas.openxmlformats.org/drawingml/2006/wordprocessingDrawing" xmlns:w10="urn:schemas-microsoft-com:office:word" xmlns:w="http://schemas.openxmlformats.org/wordprocessingml/2006/main" xmlns:w14="http://schemas.microsoft.com/office/word/2010/wordml" xmlns:w15="http://schemas.microsoft.com/office/word/2012/wordml" xmlns:wpg="http://schemas.microsoft.com/office/word/2010/wordprocessingGroup" xmlns:wpi="http://schemas.microsoft.com/office/word/2010/wordprocessingInk" xmlns:wne="http://schemas.microsoft.com/office/word/2006/wordml" xmlns:wps="http://schemas.microsoft.com/office/word/2010/wordprocessingShape" mc:Ignorable="w14 w15 wp14">
+  <w:abstractNum w:abstractNumId="0" w15:restartNumberingAfterBreak="0">
+    <w:nsid w:val="034E7D12"/>
+    <w:multiLevelType w:val="hybridMultilevel"/>
+    <w:tmpl w:val="2BEED4AE"/>
+    <w:lvl w:ilvl="0" w:tplc="04090011">
+      <w:start w:val="1"/>
+      <w:numFmt w:val="decimal"/>
+      <w:lvlText w:val="%1)"/>
+      <w:lvlJc w:val="left"/>
+      <w:pPr>
+        <w:ind w:left="720" w:hanging="360"/>
+      </w:pPr>
+      <w:rPr>
+        <w:rFonts w:hint="default"/>
+      </w:rPr>
+    </w:lvl>
+    <w:lvl w:ilvl="1" w:tplc="04090019" w:tentative="1">
+      <w:start w:val="1"/>
+      <w:numFmt w:val="lowerLetter"/>
+      <w:lvlText w:val="%2."/>
+      <w:lvlJc w:val="left"/>
+      <w:pPr>
+        <w:ind w:left="1440" w:hanging="360"/>
+      </w:pPr>
+    </w:lvl>
+    <w:lvl w:ilvl="2" w:tplc="0409001B" w:tentative="1">
+      <w:start w:val="1"/>
+      <w:numFmt w:val="lowerRoman"/>
+      <w:lvlText w:val="%3."/>
+      <w:lvlJc w:val="right"/>
+      <w:pPr>
+        <w:ind w:left="2160" w:hanging="180"/>
+      </w:pPr>
+    </w:lvl>
+    <w:lvl w:ilvl="3" w:tplc="0409000F" w:tentative="1">
+      <w:start w:val="1"/>
+      <w:numFmt w:val="decimal"/>
+      <w:lvlText w:val="%4."/>
+      <w:lvlJc w:val="left"/>
+      <w:pPr>
+        <w:ind w:left="2880" w:hanging="360"/>
+      </w:pPr>
+    </w:lvl>
+    <w:lvl w:ilvl="4" w:tplc="04090019" w:tentative="1">
+      <w:start w:val="1"/>
+      <w:numFmt w:val="lowerLetter"/>
+      <w:lvlText w:val="%5."/>
+      <w:lvlJc w:val="left"/>
+      <w:pPr>
+        <w:ind w:left="3600" w:hanging="360"/>
+      </w:pPr>
+    </w:lvl>
+    <w:lvl w:ilvl="5" w:tplc="0409001B" w:tentative="1">
+      <w:start w:val="1"/>
+      <w:numFmt w:val="lowerRoman"/>
+      <w:lvlText w:val="%6."/>
+      <w:lvlJc w:val="right"/>
+      <w:pPr>
+        <w:ind w:left="4320" w:hanging="180"/>
+      </w:pPr>
+    </w:lvl>
+    <w:lvl w:ilvl="6" w:tplc="0409000F" w:tentative="1">
+      <w:start w:val="1"/>
+      <w:numFmt w:val="decimal"/>
+      <w:lvlText w:val="%7."/>
+      <w:lvlJc w:val="left"/>
+      <w:pPr>
+        <w:ind w:left="5040" w:hanging="360"/>
+      </w:pPr>
+    </w:lvl>
+    <w:lvl w:ilvl="7" w:tplc="04090019" w:tentative="1">
+      <w:start w:val="1"/>
+      <w:numFmt w:val="lowerLetter"/>
+      <w:lvlText w:val="%8."/>
+      <w:lvlJc w:val="left"/>
+      <w:pPr>
+        <w:ind w:left="5760" w:hanging="360"/>
+      </w:pPr>
+    </w:lvl>
+    <w:lvl w:ilvl="8" w:tplc="0409001B" w:tentative="1">
+      <w:start w:val="1"/>
+      <w:numFmt w:val="lowerRoman"/>
+      <w:lvlText w:val="%9."/>
+      <w:lvlJc w:val="right"/>
+      <w:pPr>
+        <w:ind w:left="6480" w:hanging="180"/>
+      </w:pPr>
+    </w:lvl>
+  </w:abstractNum>
+  <w:num w:numId="1">
+    <w:abstractNumId w:val="0"/>
+  </w:num>
+</w:numbering>
 </file>
 
 <file path=word/styles.xml><?xml version="1.0" encoding="utf-8"?>
@@ -441,6 +2183,61 @@
     <w:semiHidden/>
     <w:unhideWhenUsed/>
   </w:style>
+  <w:style w:type="paragraph" w:styleId="Header">
+    <w:name w:val="header"/>
+    <w:basedOn w:val="Normal"/>
+    <w:link w:val="HeaderChar"/>
+    <w:uiPriority w:val="99"/>
+    <w:unhideWhenUsed/>
+    <w:rsid w:val="00250D40"/>
+    <w:pPr>
+      <w:tabs>
+        <w:tab w:val="center" w:pos="4680"/>
+        <w:tab w:val="right" w:pos="9360"/>
+      </w:tabs>
+      <w:spacing w:after="0" w:line="240" w:lineRule="auto"/>
+    </w:pPr>
+  </w:style>
+  <w:style w:type="character" w:customStyle="1" w:styleId="HeaderChar">
+    <w:name w:val="Header Char"/>
+    <w:basedOn w:val="DefaultParagraphFont"/>
+    <w:link w:val="Header"/>
+    <w:uiPriority w:val="99"/>
+    <w:rsid w:val="00250D40"/>
+  </w:style>
+  <w:style w:type="paragraph" w:styleId="Footer">
+    <w:name w:val="footer"/>
+    <w:basedOn w:val="Normal"/>
+    <w:link w:val="FooterChar"/>
+    <w:uiPriority w:val="99"/>
+    <w:unhideWhenUsed/>
+    <w:rsid w:val="00250D40"/>
+    <w:pPr>
+      <w:tabs>
+        <w:tab w:val="center" w:pos="4680"/>
+        <w:tab w:val="right" w:pos="9360"/>
+      </w:tabs>
+      <w:spacing w:after="0" w:line="240" w:lineRule="auto"/>
+    </w:pPr>
+  </w:style>
+  <w:style w:type="character" w:customStyle="1" w:styleId="FooterChar">
+    <w:name w:val="Footer Char"/>
+    <w:basedOn w:val="DefaultParagraphFont"/>
+    <w:link w:val="Footer"/>
+    <w:uiPriority w:val="99"/>
+    <w:rsid w:val="00250D40"/>
+  </w:style>
+  <w:style w:type="paragraph" w:styleId="ListParagraph">
+    <w:name w:val="List Paragraph"/>
+    <w:basedOn w:val="Normal"/>
+    <w:uiPriority w:val="34"/>
+    <w:qFormat/>
+    <w:rsid w:val="006E229F"/>
+    <w:pPr>
+      <w:ind w:left="720"/>
+      <w:contextualSpacing/>
+    </w:pPr>
+  </w:style>
 </w:styles>
 </file>
 

</xml_diff>